<commit_message>
modif menu et doc
</commit_message>
<xml_diff>
--- a/InscriptionsSportives/documentation/arborescence inscription projet java.docx
+++ b/InscriptionsSportives/documentation/arborescence inscription projet java.docx
@@ -129,6 +129,126 @@
           <w:numId w:val="1"/>
         </w:numPr>
         <w:spacing w:before="0" w:after="160" w:line="259"/>
+        <w:ind w:right="0" w:left="2160" w:hanging="360"/>
+        <w:jc w:val="left"/>
+        <w:rPr>
+          <w:rFonts w:ascii="Calibri" w:hAnsi="Calibri" w:cs="Calibri" w:eastAsia="Calibri"/>
+          <w:color w:val="auto"/>
+          <w:spacing w:val="0"/>
+          <w:position w:val="0"/>
+          <w:sz w:val="22"/>
+          <w:shd w:fill="auto" w:val="clear"/>
+        </w:rPr>
+      </w:pPr>
+      <w:r>
+        <w:rPr>
+          <w:rFonts w:ascii="Calibri" w:hAnsi="Calibri" w:cs="Calibri" w:eastAsia="Calibri"/>
+          <w:color w:val="auto"/>
+          <w:spacing w:val="0"/>
+          <w:position w:val="0"/>
+          <w:sz w:val="22"/>
+          <w:shd w:fill="auto" w:val="clear"/>
+        </w:rPr>
+        <w:t xml:space="preserve">Modifier une competition -&gt; liste des compete n'ayant pas eu lieu</w:t>
+      </w:r>
+    </w:p>
+    <w:p>
+      <w:pPr>
+        <w:numPr>
+          <w:ilvl w:val="0"/>
+          <w:numId w:val="1"/>
+        </w:numPr>
+        <w:spacing w:before="0" w:after="160" w:line="259"/>
+        <w:ind w:right="0" w:left="2520" w:hanging="360"/>
+        <w:jc w:val="left"/>
+        <w:rPr>
+          <w:rFonts w:ascii="Calibri" w:hAnsi="Calibri" w:cs="Calibri" w:eastAsia="Calibri"/>
+          <w:color w:val="auto"/>
+          <w:spacing w:val="0"/>
+          <w:position w:val="0"/>
+          <w:sz w:val="22"/>
+          <w:shd w:fill="auto" w:val="clear"/>
+        </w:rPr>
+      </w:pPr>
+      <w:r>
+        <w:rPr>
+          <w:rFonts w:ascii="Calibri" w:hAnsi="Calibri" w:cs="Calibri" w:eastAsia="Calibri"/>
+          <w:color w:val="auto"/>
+          <w:spacing w:val="0"/>
+          <w:position w:val="0"/>
+          <w:sz w:val="22"/>
+          <w:shd w:fill="auto" w:val="clear"/>
+        </w:rPr>
+        <w:t xml:space="preserve">modifier nom</w:t>
+      </w:r>
+    </w:p>
+    <w:p>
+      <w:pPr>
+        <w:numPr>
+          <w:ilvl w:val="0"/>
+          <w:numId w:val="1"/>
+        </w:numPr>
+        <w:spacing w:before="0" w:after="160" w:line="259"/>
+        <w:ind w:right="0" w:left="2520" w:hanging="360"/>
+        <w:jc w:val="left"/>
+        <w:rPr>
+          <w:rFonts w:ascii="Calibri" w:hAnsi="Calibri" w:cs="Calibri" w:eastAsia="Calibri"/>
+          <w:color w:val="auto"/>
+          <w:spacing w:val="0"/>
+          <w:position w:val="0"/>
+          <w:sz w:val="22"/>
+          <w:shd w:fill="auto" w:val="clear"/>
+        </w:rPr>
+      </w:pPr>
+      <w:r>
+        <w:rPr>
+          <w:rFonts w:ascii="Calibri" w:hAnsi="Calibri" w:cs="Calibri" w:eastAsia="Calibri"/>
+          <w:color w:val="auto"/>
+          <w:spacing w:val="0"/>
+          <w:position w:val="0"/>
+          <w:sz w:val="22"/>
+          <w:shd w:fill="auto" w:val="clear"/>
+        </w:rPr>
+        <w:t xml:space="preserve">modifier date</w:t>
+      </w:r>
+    </w:p>
+    <w:p>
+      <w:pPr>
+        <w:numPr>
+          <w:ilvl w:val="0"/>
+          <w:numId w:val="1"/>
+        </w:numPr>
+        <w:spacing w:before="0" w:after="160" w:line="259"/>
+        <w:ind w:right="0" w:left="2520" w:hanging="360"/>
+        <w:jc w:val="left"/>
+        <w:rPr>
+          <w:rFonts w:ascii="Calibri" w:hAnsi="Calibri" w:cs="Calibri" w:eastAsia="Calibri"/>
+          <w:color w:val="auto"/>
+          <w:spacing w:val="0"/>
+          <w:position w:val="0"/>
+          <w:sz w:val="22"/>
+          <w:shd w:fill="auto" w:val="clear"/>
+        </w:rPr>
+      </w:pPr>
+      <w:r>
+        <w:rPr>
+          <w:rFonts w:ascii="Calibri" w:hAnsi="Calibri" w:cs="Calibri" w:eastAsia="Calibri"/>
+          <w:color w:val="auto"/>
+          <w:spacing w:val="0"/>
+          <w:position w:val="0"/>
+          <w:sz w:val="22"/>
+          <w:shd w:fill="auto" w:val="clear"/>
+        </w:rPr>
+        <w:t xml:space="preserve">ajouter participant -&gt; liste des participant non inscrit selon le type de compete(eq/indiv)</w:t>
+      </w:r>
+    </w:p>
+    <w:p>
+      <w:pPr>
+        <w:numPr>
+          <w:ilvl w:val="0"/>
+          <w:numId w:val="1"/>
+        </w:numPr>
+        <w:spacing w:before="0" w:after="160" w:line="259"/>
         <w:ind w:right="0" w:left="2880" w:hanging="360"/>
         <w:jc w:val="left"/>
         <w:rPr>
@@ -149,7 +269,138 @@
           <w:sz w:val="22"/>
           <w:shd w:fill="auto" w:val="clear"/>
         </w:rPr>
-        <w:t xml:space="preserve">Ajouter participant -&gt; liste des equipes/personnes</w:t>
+        <w:t xml:space="preserve">ajouter</w:t>
+      </w:r>
+    </w:p>
+    <w:p>
+      <w:pPr>
+        <w:numPr>
+          <w:ilvl w:val="0"/>
+          <w:numId w:val="1"/>
+        </w:numPr>
+        <w:spacing w:before="0" w:after="160" w:line="259"/>
+        <w:ind w:right="0" w:left="2520" w:hanging="360"/>
+        <w:jc w:val="left"/>
+        <w:rPr>
+          <w:rFonts w:ascii="Calibri" w:hAnsi="Calibri" w:cs="Calibri" w:eastAsia="Calibri"/>
+          <w:color w:val="auto"/>
+          <w:spacing w:val="0"/>
+          <w:position w:val="0"/>
+          <w:sz w:val="22"/>
+          <w:shd w:fill="auto" w:val="clear"/>
+        </w:rPr>
+      </w:pPr>
+      <w:r>
+        <w:rPr>
+          <w:rFonts w:ascii="Calibri" w:hAnsi="Calibri" w:cs="Calibri" w:eastAsia="Calibri"/>
+          <w:color w:val="auto"/>
+          <w:spacing w:val="0"/>
+          <w:position w:val="0"/>
+          <w:sz w:val="22"/>
+          <w:shd w:fill="auto" w:val="clear"/>
+        </w:rPr>
+        <w:t xml:space="preserve">supprimmer candidat -&gt;</w:t>
+      </w:r>
+      <w:r>
+        <w:rPr>
+          <w:rFonts w:ascii="Calibri" w:hAnsi="Calibri" w:cs="Calibri" w:eastAsia="Calibri"/>
+          <w:color w:val="auto"/>
+          <w:spacing w:val="0"/>
+          <w:position w:val="0"/>
+          <w:sz w:val="22"/>
+          <w:shd w:fill="auto" w:val="clear"/>
+        </w:rPr>
+        <w:t xml:space="preserve">liste des participant  inscrit </w:t>
+      </w:r>
+    </w:p>
+    <w:p>
+      <w:pPr>
+        <w:numPr>
+          <w:ilvl w:val="0"/>
+          <w:numId w:val="1"/>
+        </w:numPr>
+        <w:spacing w:before="0" w:after="160" w:line="259"/>
+        <w:ind w:right="0" w:left="2880" w:hanging="360"/>
+        <w:jc w:val="left"/>
+        <w:rPr>
+          <w:rFonts w:ascii="Calibri" w:hAnsi="Calibri" w:cs="Calibri" w:eastAsia="Calibri"/>
+          <w:color w:val="auto"/>
+          <w:spacing w:val="0"/>
+          <w:position w:val="0"/>
+          <w:sz w:val="22"/>
+          <w:shd w:fill="auto" w:val="clear"/>
+        </w:rPr>
+      </w:pPr>
+      <w:r>
+        <w:rPr>
+          <w:rFonts w:ascii="Calibri" w:hAnsi="Calibri" w:cs="Calibri" w:eastAsia="Calibri"/>
+          <w:color w:val="auto"/>
+          <w:spacing w:val="0"/>
+          <w:position w:val="0"/>
+          <w:sz w:val="22"/>
+          <w:shd w:fill="auto" w:val="clear"/>
+        </w:rPr>
+        <w:t xml:space="preserve">supprimer le candidat selectionner</w:t>
+      </w:r>
+    </w:p>
+    <w:p>
+      <w:pPr>
+        <w:numPr>
+          <w:ilvl w:val="0"/>
+          <w:numId w:val="1"/>
+        </w:numPr>
+        <w:spacing w:before="0" w:after="160" w:line="259"/>
+        <w:ind w:right="0" w:left="2520" w:hanging="360"/>
+        <w:jc w:val="left"/>
+        <w:rPr>
+          <w:rFonts w:ascii="Calibri" w:hAnsi="Calibri" w:cs="Calibri" w:eastAsia="Calibri"/>
+          <w:color w:val="auto"/>
+          <w:spacing w:val="0"/>
+          <w:position w:val="0"/>
+          <w:sz w:val="22"/>
+          <w:shd w:fill="auto" w:val="clear"/>
+        </w:rPr>
+      </w:pPr>
+      <w:r>
+        <w:rPr>
+          <w:rFonts w:ascii="Calibri" w:hAnsi="Calibri" w:cs="Calibri" w:eastAsia="Calibri"/>
+          <w:color w:val="auto"/>
+          <w:spacing w:val="0"/>
+          <w:position w:val="0"/>
+          <w:sz w:val="22"/>
+          <w:shd w:fill="auto" w:val="clear"/>
+        </w:rPr>
+        <w:t xml:space="preserve">supprimmer compete</w:t>
+      </w:r>
+    </w:p>
+    <w:p>
+      <w:pPr>
+        <w:numPr>
+          <w:ilvl w:val="0"/>
+          <w:numId w:val="1"/>
+        </w:numPr>
+        <w:spacing w:before="0" w:after="160" w:line="259"/>
+        <w:ind w:right="0" w:left="1440" w:hanging="360"/>
+        <w:jc w:val="left"/>
+        <w:rPr>
+          <w:rFonts w:ascii="Calibri" w:hAnsi="Calibri" w:cs="Calibri" w:eastAsia="Calibri"/>
+          <w:color w:val="auto"/>
+          <w:spacing w:val="0"/>
+          <w:position w:val="0"/>
+          <w:sz w:val="22"/>
+          <w:shd w:fill="auto" w:val="clear"/>
+        </w:rPr>
+      </w:pPr>
+      <w:r>
+        <w:rPr>
+          <w:rFonts w:ascii="Calibri" w:hAnsi="Calibri" w:cs="Calibri" w:eastAsia="Calibri"/>
+          <w:color w:val="auto"/>
+          <w:spacing w:val="0"/>
+          <w:position w:val="0"/>
+          <w:sz w:val="22"/>
+          <w:shd w:fill="auto" w:val="clear"/>
+        </w:rPr>
+        <w:t xml:space="preserve">Menu equipe</w:t>
       </w:r>
     </w:p>
     <w:p>
@@ -179,287 +430,6 @@
           <w:sz w:val="22"/>
           <w:shd w:fill="auto" w:val="clear"/>
         </w:rPr>
-        <w:t xml:space="preserve">Modifier une competition -&gt; liste des compete n'ayant pas eu lieu</w:t>
-      </w:r>
-    </w:p>
-    <w:p>
-      <w:pPr>
-        <w:numPr>
-          <w:ilvl w:val="0"/>
-          <w:numId w:val="1"/>
-        </w:numPr>
-        <w:spacing w:before="0" w:after="160" w:line="259"/>
-        <w:ind w:right="0" w:left="2520" w:hanging="360"/>
-        <w:jc w:val="left"/>
-        <w:rPr>
-          <w:rFonts w:ascii="Calibri" w:hAnsi="Calibri" w:cs="Calibri" w:eastAsia="Calibri"/>
-          <w:color w:val="auto"/>
-          <w:spacing w:val="0"/>
-          <w:position w:val="0"/>
-          <w:sz w:val="22"/>
-          <w:shd w:fill="auto" w:val="clear"/>
-        </w:rPr>
-      </w:pPr>
-      <w:r>
-        <w:rPr>
-          <w:rFonts w:ascii="Calibri" w:hAnsi="Calibri" w:cs="Calibri" w:eastAsia="Calibri"/>
-          <w:color w:val="auto"/>
-          <w:spacing w:val="0"/>
-          <w:position w:val="0"/>
-          <w:sz w:val="22"/>
-          <w:shd w:fill="auto" w:val="clear"/>
-        </w:rPr>
-        <w:t xml:space="preserve">modifier nom</w:t>
-      </w:r>
-    </w:p>
-    <w:p>
-      <w:pPr>
-        <w:numPr>
-          <w:ilvl w:val="0"/>
-          <w:numId w:val="1"/>
-        </w:numPr>
-        <w:spacing w:before="0" w:after="160" w:line="259"/>
-        <w:ind w:right="0" w:left="2520" w:hanging="360"/>
-        <w:jc w:val="left"/>
-        <w:rPr>
-          <w:rFonts w:ascii="Calibri" w:hAnsi="Calibri" w:cs="Calibri" w:eastAsia="Calibri"/>
-          <w:color w:val="auto"/>
-          <w:spacing w:val="0"/>
-          <w:position w:val="0"/>
-          <w:sz w:val="22"/>
-          <w:shd w:fill="auto" w:val="clear"/>
-        </w:rPr>
-      </w:pPr>
-      <w:r>
-        <w:rPr>
-          <w:rFonts w:ascii="Calibri" w:hAnsi="Calibri" w:cs="Calibri" w:eastAsia="Calibri"/>
-          <w:color w:val="auto"/>
-          <w:spacing w:val="0"/>
-          <w:position w:val="0"/>
-          <w:sz w:val="22"/>
-          <w:shd w:fill="auto" w:val="clear"/>
-        </w:rPr>
-        <w:t xml:space="preserve">modifier date</w:t>
-      </w:r>
-    </w:p>
-    <w:p>
-      <w:pPr>
-        <w:numPr>
-          <w:ilvl w:val="0"/>
-          <w:numId w:val="1"/>
-        </w:numPr>
-        <w:spacing w:before="0" w:after="160" w:line="259"/>
-        <w:ind w:right="0" w:left="2520" w:hanging="360"/>
-        <w:jc w:val="left"/>
-        <w:rPr>
-          <w:rFonts w:ascii="Calibri" w:hAnsi="Calibri" w:cs="Calibri" w:eastAsia="Calibri"/>
-          <w:color w:val="auto"/>
-          <w:spacing w:val="0"/>
-          <w:position w:val="0"/>
-          <w:sz w:val="22"/>
-          <w:shd w:fill="auto" w:val="clear"/>
-        </w:rPr>
-      </w:pPr>
-      <w:r>
-        <w:rPr>
-          <w:rFonts w:ascii="Calibri" w:hAnsi="Calibri" w:cs="Calibri" w:eastAsia="Calibri"/>
-          <w:color w:val="auto"/>
-          <w:spacing w:val="0"/>
-          <w:position w:val="0"/>
-          <w:sz w:val="22"/>
-          <w:shd w:fill="auto" w:val="clear"/>
-        </w:rPr>
-        <w:t xml:space="preserve">ajouter participant -&gt; liste des participant non inscrit selon le type de compete(eq/indiv)</w:t>
-      </w:r>
-    </w:p>
-    <w:p>
-      <w:pPr>
-        <w:numPr>
-          <w:ilvl w:val="0"/>
-          <w:numId w:val="1"/>
-        </w:numPr>
-        <w:spacing w:before="0" w:after="160" w:line="259"/>
-        <w:ind w:right="0" w:left="2880" w:hanging="360"/>
-        <w:jc w:val="left"/>
-        <w:rPr>
-          <w:rFonts w:ascii="Calibri" w:hAnsi="Calibri" w:cs="Calibri" w:eastAsia="Calibri"/>
-          <w:color w:val="auto"/>
-          <w:spacing w:val="0"/>
-          <w:position w:val="0"/>
-          <w:sz w:val="22"/>
-          <w:shd w:fill="auto" w:val="clear"/>
-        </w:rPr>
-      </w:pPr>
-      <w:r>
-        <w:rPr>
-          <w:rFonts w:ascii="Calibri" w:hAnsi="Calibri" w:cs="Calibri" w:eastAsia="Calibri"/>
-          <w:color w:val="auto"/>
-          <w:spacing w:val="0"/>
-          <w:position w:val="0"/>
-          <w:sz w:val="22"/>
-          <w:shd w:fill="auto" w:val="clear"/>
-        </w:rPr>
-        <w:t xml:space="preserve">ajouter</w:t>
-      </w:r>
-    </w:p>
-    <w:p>
-      <w:pPr>
-        <w:numPr>
-          <w:ilvl w:val="0"/>
-          <w:numId w:val="1"/>
-        </w:numPr>
-        <w:spacing w:before="0" w:after="160" w:line="259"/>
-        <w:ind w:right="0" w:left="2520" w:hanging="360"/>
-        <w:jc w:val="left"/>
-        <w:rPr>
-          <w:rFonts w:ascii="Calibri" w:hAnsi="Calibri" w:cs="Calibri" w:eastAsia="Calibri"/>
-          <w:color w:val="auto"/>
-          <w:spacing w:val="0"/>
-          <w:position w:val="0"/>
-          <w:sz w:val="22"/>
-          <w:shd w:fill="auto" w:val="clear"/>
-        </w:rPr>
-      </w:pPr>
-      <w:r>
-        <w:rPr>
-          <w:rFonts w:ascii="Calibri" w:hAnsi="Calibri" w:cs="Calibri" w:eastAsia="Calibri"/>
-          <w:color w:val="auto"/>
-          <w:spacing w:val="0"/>
-          <w:position w:val="0"/>
-          <w:sz w:val="22"/>
-          <w:shd w:fill="auto" w:val="clear"/>
-        </w:rPr>
-        <w:t xml:space="preserve">supprimmer candidat -&gt;</w:t>
-      </w:r>
-      <w:r>
-        <w:rPr>
-          <w:rFonts w:ascii="Calibri" w:hAnsi="Calibri" w:cs="Calibri" w:eastAsia="Calibri"/>
-          <w:color w:val="auto"/>
-          <w:spacing w:val="0"/>
-          <w:position w:val="0"/>
-          <w:sz w:val="22"/>
-          <w:shd w:fill="auto" w:val="clear"/>
-        </w:rPr>
-        <w:t xml:space="preserve">liste des participant  inscrit </w:t>
-      </w:r>
-    </w:p>
-    <w:p>
-      <w:pPr>
-        <w:numPr>
-          <w:ilvl w:val="0"/>
-          <w:numId w:val="1"/>
-        </w:numPr>
-        <w:spacing w:before="0" w:after="160" w:line="259"/>
-        <w:ind w:right="0" w:left="2880" w:hanging="360"/>
-        <w:jc w:val="left"/>
-        <w:rPr>
-          <w:rFonts w:ascii="Calibri" w:hAnsi="Calibri" w:cs="Calibri" w:eastAsia="Calibri"/>
-          <w:color w:val="auto"/>
-          <w:spacing w:val="0"/>
-          <w:position w:val="0"/>
-          <w:sz w:val="22"/>
-          <w:shd w:fill="auto" w:val="clear"/>
-        </w:rPr>
-      </w:pPr>
-      <w:r>
-        <w:rPr>
-          <w:rFonts w:ascii="Calibri" w:hAnsi="Calibri" w:cs="Calibri" w:eastAsia="Calibri"/>
-          <w:color w:val="auto"/>
-          <w:spacing w:val="0"/>
-          <w:position w:val="0"/>
-          <w:sz w:val="22"/>
-          <w:shd w:fill="auto" w:val="clear"/>
-        </w:rPr>
-        <w:t xml:space="preserve">supprimer le candidat selectionner</w:t>
-      </w:r>
-    </w:p>
-    <w:p>
-      <w:pPr>
-        <w:numPr>
-          <w:ilvl w:val="0"/>
-          <w:numId w:val="1"/>
-        </w:numPr>
-        <w:spacing w:before="0" w:after="160" w:line="259"/>
-        <w:ind w:right="0" w:left="2520" w:hanging="360"/>
-        <w:jc w:val="left"/>
-        <w:rPr>
-          <w:rFonts w:ascii="Calibri" w:hAnsi="Calibri" w:cs="Calibri" w:eastAsia="Calibri"/>
-          <w:color w:val="auto"/>
-          <w:spacing w:val="0"/>
-          <w:position w:val="0"/>
-          <w:sz w:val="22"/>
-          <w:shd w:fill="auto" w:val="clear"/>
-        </w:rPr>
-      </w:pPr>
-      <w:r>
-        <w:rPr>
-          <w:rFonts w:ascii="Calibri" w:hAnsi="Calibri" w:cs="Calibri" w:eastAsia="Calibri"/>
-          <w:color w:val="auto"/>
-          <w:spacing w:val="0"/>
-          <w:position w:val="0"/>
-          <w:sz w:val="22"/>
-          <w:shd w:fill="auto" w:val="clear"/>
-        </w:rPr>
-        <w:t xml:space="preserve">supprimmer compete</w:t>
-      </w:r>
-    </w:p>
-    <w:p>
-      <w:pPr>
-        <w:numPr>
-          <w:ilvl w:val="0"/>
-          <w:numId w:val="1"/>
-        </w:numPr>
-        <w:spacing w:before="0" w:after="160" w:line="259"/>
-        <w:ind w:right="0" w:left="1440" w:hanging="360"/>
-        <w:jc w:val="left"/>
-        <w:rPr>
-          <w:rFonts w:ascii="Calibri" w:hAnsi="Calibri" w:cs="Calibri" w:eastAsia="Calibri"/>
-          <w:color w:val="auto"/>
-          <w:spacing w:val="0"/>
-          <w:position w:val="0"/>
-          <w:sz w:val="22"/>
-          <w:shd w:fill="auto" w:val="clear"/>
-        </w:rPr>
-      </w:pPr>
-      <w:r>
-        <w:rPr>
-          <w:rFonts w:ascii="Calibri" w:hAnsi="Calibri" w:cs="Calibri" w:eastAsia="Calibri"/>
-          <w:color w:val="auto"/>
-          <w:spacing w:val="0"/>
-          <w:position w:val="0"/>
-          <w:sz w:val="22"/>
-          <w:shd w:fill="auto" w:val="clear"/>
-        </w:rPr>
-        <w:t xml:space="preserve">Menu equipe</w:t>
-      </w:r>
-    </w:p>
-    <w:p>
-      <w:pPr>
-        <w:numPr>
-          <w:ilvl w:val="0"/>
-          <w:numId w:val="1"/>
-        </w:numPr>
-        <w:spacing w:before="0" w:after="160" w:line="259"/>
-        <w:ind w:right="0" w:left="2160" w:hanging="360"/>
-        <w:jc w:val="left"/>
-        <w:rPr>
-          <w:rFonts w:ascii="Calibri" w:hAnsi="Calibri" w:cs="Calibri" w:eastAsia="Calibri"/>
-          <w:color w:val="auto"/>
-          <w:spacing w:val="0"/>
-          <w:position w:val="0"/>
-          <w:sz w:val="22"/>
-          <w:shd w:fill="auto" w:val="clear"/>
-        </w:rPr>
-      </w:pPr>
-      <w:r>
-        <w:rPr>
-          <w:rFonts w:ascii="Calibri" w:hAnsi="Calibri" w:cs="Calibri" w:eastAsia="Calibri"/>
-          <w:color w:val="auto"/>
-          <w:spacing w:val="0"/>
-          <w:position w:val="0"/>
-          <w:sz w:val="22"/>
-          <w:shd w:fill="auto" w:val="clear"/>
-        </w:rPr>
         <w:t xml:space="preserve">Creer une equipe</w:t>
       </w:r>
     </w:p>
@@ -491,36 +461,6 @@
           <w:shd w:fill="auto" w:val="clear"/>
         </w:rPr>
         <w:t xml:space="preserve">(nom/...)</w:t>
-      </w:r>
-    </w:p>
-    <w:p>
-      <w:pPr>
-        <w:numPr>
-          <w:ilvl w:val="0"/>
-          <w:numId w:val="1"/>
-        </w:numPr>
-        <w:spacing w:before="0" w:after="160" w:line="259"/>
-        <w:ind w:right="0" w:left="2880" w:hanging="360"/>
-        <w:jc w:val="left"/>
-        <w:rPr>
-          <w:rFonts w:ascii="Calibri" w:hAnsi="Calibri" w:cs="Calibri" w:eastAsia="Calibri"/>
-          <w:color w:val="auto"/>
-          <w:spacing w:val="0"/>
-          <w:position w:val="0"/>
-          <w:sz w:val="22"/>
-          <w:shd w:fill="auto" w:val="clear"/>
-        </w:rPr>
-      </w:pPr>
-      <w:r>
-        <w:rPr>
-          <w:rFonts w:ascii="Calibri" w:hAnsi="Calibri" w:cs="Calibri" w:eastAsia="Calibri"/>
-          <w:color w:val="auto"/>
-          <w:spacing w:val="0"/>
-          <w:position w:val="0"/>
-          <w:sz w:val="22"/>
-          <w:shd w:fill="auto" w:val="clear"/>
-        </w:rPr>
-        <w:t xml:space="preserve">ajouter membre a cette equipe -&gt;Liste personne</w:t>
       </w:r>
     </w:p>
     <w:p>

</xml_diff>